<commit_message>
Cơ bản thêm, sửa, xóa danh mục chức vụ, chức năng, hành động, đo lường
</commit_message>
<xml_diff>
--- a/docx/Phase 1 - Quản lý kho hàng.docx
+++ b/docx/Phase 1 - Quản lý kho hàng.docx
@@ -4931,8 +4931,14 @@
           <w:ilvl w:val="1"/>
           <w:numId w:val="16"/>
         </w:numPr>
-      </w:pPr>
-      <w:r>
+        <w:rPr>
+          <w:u w:val="single"/>
+        </w:rPr>
+      </w:pPr>
+      <w:r>
+        <w:rPr>
+          <w:u w:val="single"/>
+        </w:rPr>
         <w:t>Danh mục chức vụ</w:t>
       </w:r>
     </w:p>
@@ -4943,8 +4949,14 @@
           <w:ilvl w:val="1"/>
           <w:numId w:val="16"/>
         </w:numPr>
-      </w:pPr>
-      <w:r>
+        <w:rPr>
+          <w:u w:val="single"/>
+        </w:rPr>
+      </w:pPr>
+      <w:r>
+        <w:rPr>
+          <w:u w:val="single"/>
+        </w:rPr>
         <w:t>Danh mục chức năng</w:t>
       </w:r>
     </w:p>
@@ -4955,8 +4967,14 @@
           <w:ilvl w:val="1"/>
           <w:numId w:val="16"/>
         </w:numPr>
-      </w:pPr>
-      <w:r>
+        <w:rPr>
+          <w:u w:val="single"/>
+        </w:rPr>
+      </w:pPr>
+      <w:r>
+        <w:rPr>
+          <w:u w:val="single"/>
+        </w:rPr>
         <w:t>Danh mục hành động thuộc chức năng</w:t>
       </w:r>
     </w:p>
@@ -4967,8 +4985,14 @@
           <w:ilvl w:val="1"/>
           <w:numId w:val="16"/>
         </w:numPr>
-      </w:pPr>
-      <w:r>
+        <w:rPr>
+          <w:u w:val="single"/>
+        </w:rPr>
+      </w:pPr>
+      <w:r>
+        <w:rPr>
+          <w:u w:val="single"/>
+        </w:rPr>
         <w:t>Đơn vị đo lường</w:t>
       </w:r>
     </w:p>
@@ -4981,7 +5005,7 @@
         </w:numPr>
       </w:pPr>
       <w:r>
-        <w:t>Danh mục kho</w:t>
+        <w:t>Danh mục loại mặt hàng</w:t>
       </w:r>
     </w:p>
     <w:p>
@@ -4993,7 +5017,7 @@
         </w:numPr>
       </w:pPr>
       <w:r>
-        <w:t>Danh mục loại mặt hàng</w:t>
+        <w:t>Danh mục mặt hàng</w:t>
       </w:r>
     </w:p>
     <w:p>
@@ -5005,8 +5029,10 @@
         </w:numPr>
       </w:pPr>
       <w:r>
-        <w:t>Danh mục mặt hàng</w:t>
-      </w:r>
+        <w:t>Danh mục kho</w:t>
+      </w:r>
+      <w:bookmarkStart w:id="0" w:name="_GoBack"/>
+      <w:bookmarkEnd w:id="0"/>
     </w:p>
     <w:p>
       <w:pPr>
@@ -6159,8 +6185,6 @@
       <w:r>
         <w:t xml:space="preserve"> KHÁC</w:t>
       </w:r>
-      <w:bookmarkStart w:id="0" w:name="_GoBack"/>
-      <w:bookmarkEnd w:id="0"/>
     </w:p>
     <w:p>
       <w:pPr>
@@ -7000,7 +7024,7 @@
         <v:path o:extrusionok="f" gradientshapeok="t" o:connecttype="rect"/>
         <o:lock v:ext="edit" aspectratio="t"/>
       </v:shapetype>
-      <v:shape id="_x0000_i1028" type="#_x0000_t75" style="width:11.15pt;height:11.15pt" o:bullet="t">
+      <v:shape id="_x0000_i1030" type="#_x0000_t75" style="width:11.15pt;height:11.15pt" o:bullet="t">
         <v:imagedata r:id="rId1" o:title="msoA2E5"/>
       </v:shape>
     </w:pict>
@@ -9807,7 +9831,7 @@
 </file>
 
 <file path=customXml/itemProps1.xml><?xml version="1.0" encoding="utf-8"?>
-<ds:datastoreItem xmlns:ds="http://schemas.openxmlformats.org/officeDocument/2006/customXml" ds:itemID="{A2F3101D-A4AA-4764-BC6D-A091B3557470}">
+<ds:datastoreItem xmlns:ds="http://schemas.openxmlformats.org/officeDocument/2006/customXml" ds:itemID="{B1668932-8BEF-4C13-B080-5FA4DE1D3766}">
   <ds:schemaRefs>
     <ds:schemaRef ds:uri="http://schemas.openxmlformats.org/officeDocument/2006/bibliography"/>
   </ds:schemaRefs>

</xml_diff>